<commit_message>
added diagram of iterations and removed old file
</commit_message>
<xml_diff>
--- a/FVisual_Documentation/Initial plan.docx
+++ b/FVisual_Documentation/Initial plan.docx
@@ -133,210 +133,6 @@
                         </w:rPr>
                         <w:t>UI COMPUTER</w:t>
                       </w:r>
-                    </w:p>
-                  </w:txbxContent>
-                </v:textbox>
-              </v:shape>
-            </w:pict>
-          </mc:Fallback>
-        </mc:AlternateContent>
-      </w:r>
-      <w:r>
-        <w:rPr>
-          <w:noProof/>
-        </w:rPr>
-        <mc:AlternateContent>
-          <mc:Choice Requires="wps">
-            <w:drawing>
-              <wp:anchor distT="0" distB="0" distL="114300" distR="114300" simplePos="0" relativeHeight="251664384" behindDoc="0" locked="0" layoutInCell="1" allowOverlap="1">
-                <wp:simplePos x="0" y="0"/>
-                <wp:positionH relativeFrom="column">
-                  <wp:posOffset>4796789</wp:posOffset>
-                </wp:positionH>
-                <wp:positionV relativeFrom="paragraph">
-                  <wp:posOffset>2155509</wp:posOffset>
-                </wp:positionV>
-                <wp:extent cx="1621322" cy="482683"/>
-                <wp:effectExtent l="302578" t="0" r="338772" b="0"/>
-                <wp:wrapNone/>
-                <wp:docPr id="6" name="Pfeil: gestreift nach rechts 6"/>
-                <wp:cNvGraphicFramePr/>
-                <a:graphic xmlns:a="http://schemas.openxmlformats.org/drawingml/2006/main">
-                  <a:graphicData uri="http://schemas.microsoft.com/office/word/2010/wordprocessingShape">
-                    <wps:wsp>
-                      <wps:cNvSpPr/>
-                      <wps:spPr>
-                        <a:xfrm rot="7430642">
-                          <a:off x="0" y="0"/>
-                          <a:ext cx="1621322" cy="482683"/>
-                        </a:xfrm>
-                        <a:prstGeom prst="stripedRightArrow">
-                          <a:avLst/>
-                        </a:prstGeom>
-                      </wps:spPr>
-                      <wps:style>
-                        <a:lnRef idx="1">
-                          <a:schemeClr val="accent3"/>
-                        </a:lnRef>
-                        <a:fillRef idx="2">
-                          <a:schemeClr val="accent3"/>
-                        </a:fillRef>
-                        <a:effectRef idx="1">
-                          <a:schemeClr val="accent3"/>
-                        </a:effectRef>
-                        <a:fontRef idx="minor">
-                          <a:schemeClr val="dk1"/>
-                        </a:fontRef>
-                      </wps:style>
-                      <wps:txbx>
-                        <w:txbxContent>
-                          <w:p>
-                            <w:pPr>
-                              <w:jc w:val="center"/>
-                            </w:pPr>
-                          </w:p>
-                        </w:txbxContent>
-                      </wps:txbx>
-                      <wps:bodyPr rot="0" spcFirstLastPara="0" vertOverflow="overflow" horzOverflow="overflow" vert="vert270" wrap="square" lIns="91440" tIns="45720" rIns="91440" bIns="45720" numCol="1" spcCol="0" rtlCol="0" fromWordArt="0" anchor="ctr" anchorCtr="0" forceAA="0" compatLnSpc="1">
-                        <a:prstTxWarp prst="textNoShape">
-                          <a:avLst/>
-                        </a:prstTxWarp>
-                        <a:noAutofit/>
-                      </wps:bodyPr>
-                    </wps:wsp>
-                  </a:graphicData>
-                </a:graphic>
-                <wp14:sizeRelH relativeFrom="margin">
-                  <wp14:pctWidth>0</wp14:pctWidth>
-                </wp14:sizeRelH>
-                <wp14:sizeRelV relativeFrom="margin">
-                  <wp14:pctHeight>0</wp14:pctHeight>
-                </wp14:sizeRelV>
-              </wp:anchor>
-            </w:drawing>
-          </mc:Choice>
-          <mc:Fallback>
-            <w:pict>
-              <v:shapetype id="_x0000_t93" coordsize="21600,21600" o:spt="93" adj="16200,5400" path="m@0,l@0@1,3375@1,3375@2@0@2@0,21600,21600,10800xem1350@1l1350@2,2700@2,2700@1xem0@1l0@2,675@2,675@1xe">
-                <v:stroke joinstyle="miter"/>
-                <v:formulas>
-                  <v:f eqn="val #0"/>
-                  <v:f eqn="val #1"/>
-                  <v:f eqn="sum height 0 #1"/>
-                  <v:f eqn="sum 10800 0 #1"/>
-                  <v:f eqn="sum width 0 #0"/>
-                  <v:f eqn="prod @4 @3 10800"/>
-                  <v:f eqn="sum width 0 @5"/>
-                </v:formulas>
-                <v:path o:connecttype="custom" o:connectlocs="@0,0;0,10800;@0,21600;21600,10800" o:connectangles="270,180,90,0" textboxrect="3375,@1,@6,@2"/>
-                <v:handles>
-                  <v:h position="#0,#1" xrange="3375,21600" yrange="0,10800"/>
-                </v:handles>
-              </v:shapetype>
-              <v:shape id="Pfeil: gestreift nach rechts 6" o:spid="_x0000_s1027" type="#_x0000_t93" style="position:absolute;margin-left:377.7pt;margin-top:169.75pt;width:127.65pt;height:38pt;rotation:8116243fd;z-index:251664384;visibility:visible;mso-wrap-style:square;mso-width-percent:0;mso-height-percent:0;mso-wrap-distance-left:9pt;mso-wrap-distance-top:0;mso-wrap-distance-right:9pt;mso-wrap-distance-bottom:0;mso-position-horizontal:absolute;mso-position-horizontal-relative:text;mso-position-vertical:absolute;mso-position-vertical-relative:text;mso-width-percent:0;mso-height-percent:0;mso-width-relative:margin;mso-height-relative:margin;v-text-anchor:middle" o:gfxdata="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" adj="18385" fillcolor="#c3c3c3 [2166]" strokecolor="#a5a5a5 [3206]" strokeweight=".5pt">
-                <v:fill color2="#b6b6b6 [2614]" rotate="t" colors="0 #d2d2d2;.5 #c8c8c8;1 silver" focus="100%" type="gradient">
-                  <o:fill v:ext="view" type="gradientUnscaled"/>
-                </v:fill>
-                <v:textbox style="layout-flow:vertical;mso-layout-flow-alt:bottom-to-top">
-                  <w:txbxContent>
-                    <w:p>
-                      <w:pPr>
-                        <w:jc w:val="center"/>
-                      </w:pPr>
-                    </w:p>
-                  </w:txbxContent>
-                </v:textbox>
-              </v:shape>
-            </w:pict>
-          </mc:Fallback>
-        </mc:AlternateContent>
-      </w:r>
-      <w:r>
-        <w:rPr>
-          <w:noProof/>
-        </w:rPr>
-        <mc:AlternateContent>
-          <mc:Choice Requires="wps">
-            <w:drawing>
-              <wp:anchor distT="0" distB="0" distL="114300" distR="114300" simplePos="0" relativeHeight="251666432" behindDoc="0" locked="0" layoutInCell="1" allowOverlap="1" wp14:anchorId="727DEE03" wp14:editId="6420D7E8">
-                <wp:simplePos x="0" y="0"/>
-                <wp:positionH relativeFrom="column">
-                  <wp:posOffset>6325552</wp:posOffset>
-                </wp:positionH>
-                <wp:positionV relativeFrom="paragraph">
-                  <wp:posOffset>2176780</wp:posOffset>
-                </wp:positionV>
-                <wp:extent cx="1621322" cy="482683"/>
-                <wp:effectExtent l="150178" t="2222" r="129222" b="0"/>
-                <wp:wrapNone/>
-                <wp:docPr id="7" name="Pfeil: gestreift nach rechts 7"/>
-                <wp:cNvGraphicFramePr/>
-                <a:graphic xmlns:a="http://schemas.openxmlformats.org/drawingml/2006/main">
-                  <a:graphicData uri="http://schemas.microsoft.com/office/word/2010/wordprocessingShape">
-                    <wps:wsp>
-                      <wps:cNvSpPr/>
-                      <wps:spPr>
-                        <a:xfrm rot="4117301">
-                          <a:off x="0" y="0"/>
-                          <a:ext cx="1621322" cy="482683"/>
-                        </a:xfrm>
-                        <a:prstGeom prst="stripedRightArrow">
-                          <a:avLst/>
-                        </a:prstGeom>
-                      </wps:spPr>
-                      <wps:style>
-                        <a:lnRef idx="1">
-                          <a:schemeClr val="accent3"/>
-                        </a:lnRef>
-                        <a:fillRef idx="2">
-                          <a:schemeClr val="accent3"/>
-                        </a:fillRef>
-                        <a:effectRef idx="1">
-                          <a:schemeClr val="accent3"/>
-                        </a:effectRef>
-                        <a:fontRef idx="minor">
-                          <a:schemeClr val="dk1"/>
-                        </a:fontRef>
-                      </wps:style>
-                      <wps:txbx>
-                        <w:txbxContent>
-                          <w:p>
-                            <w:pPr>
-                              <w:jc w:val="center"/>
-                            </w:pPr>
-                          </w:p>
-                        </w:txbxContent>
-                      </wps:txbx>
-                      <wps:bodyPr rot="0" spcFirstLastPara="0" vertOverflow="overflow" horzOverflow="overflow" vert="vert270" wrap="square" lIns="91440" tIns="45720" rIns="91440" bIns="45720" numCol="1" spcCol="0" rtlCol="0" fromWordArt="0" anchor="ctr" anchorCtr="0" forceAA="0" compatLnSpc="1">
-                        <a:prstTxWarp prst="textNoShape">
-                          <a:avLst/>
-                        </a:prstTxWarp>
-                        <a:noAutofit/>
-                      </wps:bodyPr>
-                    </wps:wsp>
-                  </a:graphicData>
-                </a:graphic>
-                <wp14:sizeRelH relativeFrom="margin">
-                  <wp14:pctWidth>0</wp14:pctWidth>
-                </wp14:sizeRelH>
-                <wp14:sizeRelV relativeFrom="margin">
-                  <wp14:pctHeight>0</wp14:pctHeight>
-                </wp14:sizeRelV>
-              </wp:anchor>
-            </w:drawing>
-          </mc:Choice>
-          <mc:Fallback>
-            <w:pict>
-              <v:shape w14:anchorId="727DEE03" id="Pfeil: gestreift nach rechts 7" o:spid="_x0000_s1028" type="#_x0000_t93" style="position:absolute;margin-left:498.05pt;margin-top:171.4pt;width:127.65pt;height:38pt;rotation:4497191fd;z-index:251666432;visibility:visible;mso-wrap-style:square;mso-width-percent:0;mso-height-percent:0;mso-wrap-distance-left:9pt;mso-wrap-distance-top:0;mso-wrap-distance-right:9pt;mso-wrap-distance-bottom:0;mso-position-horizontal:absolute;mso-position-horizontal-relative:text;mso-position-vertical:absolute;mso-position-vertical-relative:text;mso-width-percent:0;mso-height-percent:0;mso-width-relative:margin;mso-height-relative:margin;v-text-anchor:middle" o:gfxdata="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" adj="18385" fillcolor="#c3c3c3 [2166]" strokecolor="#a5a5a5 [3206]" strokeweight=".5pt">
-                <v:fill color2="#b6b6b6 [2614]" rotate="t" colors="0 #d2d2d2;.5 #c8c8c8;1 silver" focus="100%" type="gradient">
-                  <o:fill v:ext="view" type="gradientUnscaled"/>
-                </v:fill>
-                <v:textbox style="layout-flow:vertical;mso-layout-flow-alt:bottom-to-top">
-                  <w:txbxContent>
-                    <w:p>
-                      <w:pPr>
-                        <w:jc w:val="center"/>
-                      </w:pPr>
                     </w:p>
                   </w:txbxContent>
                 </v:textbox>
@@ -442,7 +238,7 @@
                 <v:stroke joinstyle="miter"/>
                 <v:path o:extrusionok="f" gradientshapeok="t" o:connecttype="rect" textboxrect="2610,0,18990,21600"/>
               </v:shapetype>
-              <v:shape id="Flussdiagramm: Vordefinierter Prozess 5" o:spid="_x0000_s1029" type="#_x0000_t112" style="position:absolute;margin-left:516pt;margin-top:263.6pt;width:136.9pt;height:145.85pt;z-index:251663360;visibility:visible;mso-wrap-style:square;mso-wrap-distance-left:9pt;mso-wrap-distance-top:0;mso-wrap-distance-right:9pt;mso-wrap-distance-bottom:0;mso-position-horizontal:absolute;mso-position-horizontal-relative:text;mso-position-vertical:absolute;mso-position-vertical-relative:text;v-text-anchor:middle" o:gfxdata="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" fillcolor="#c3c3c3 [2166]" strokecolor="#a5a5a5 [3206]" strokeweight=".5pt">
+              <v:shape id="Flussdiagramm: Vordefinierter Prozess 5" o:spid="_x0000_s1027" type="#_x0000_t112" style="position:absolute;margin-left:516pt;margin-top:263.6pt;width:136.9pt;height:145.85pt;z-index:251663360;visibility:visible;mso-wrap-style:square;mso-wrap-distance-left:9pt;mso-wrap-distance-top:0;mso-wrap-distance-right:9pt;mso-wrap-distance-bottom:0;mso-position-horizontal:absolute;mso-position-horizontal-relative:text;mso-position-vertical:absolute;mso-position-vertical-relative:text;v-text-anchor:middle" o:gfxdata="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" fillcolor="#c3c3c3 [2166]" strokecolor="#a5a5a5 [3206]" strokeweight=".5pt">
                 <v:fill color2="#b6b6b6 [2614]" rotate="t" colors="0 #d2d2d2;.5 #c8c8c8;1 silver" focus="100%" type="gradient">
                   <o:fill v:ext="view" type="gradientUnscaled"/>
                 </v:fill>
@@ -668,7 +464,7 @@
                 </v:handles>
                 <o:complex v:ext="view"/>
               </v:shapetype>
-              <v:shape id="Würfel 2" o:spid="_x0000_s1030" type="#_x0000_t16" style="position:absolute;margin-left:453.75pt;margin-top:.65pt;width:142.5pt;height:122.25pt;z-index:251660288;visibility:visible;mso-wrap-style:square;mso-wrap-distance-left:9pt;mso-wrap-distance-top:0;mso-wrap-distance-right:9pt;mso-wrap-distance-bottom:0;mso-position-horizontal:absolute;mso-position-horizontal-relative:text;mso-position-vertical:absolute;mso-position-vertical-relative:text;v-text-anchor:middle" o:gfxdata="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" fillcolor="#c3c3c3 [2166]" strokecolor="#a5a5a5 [3206]" strokeweight=".5pt">
+              <v:shape id="Würfel 2" o:spid="_x0000_s1028" type="#_x0000_t16" style="position:absolute;margin-left:453.75pt;margin-top:.65pt;width:142.5pt;height:122.25pt;z-index:251660288;visibility:visible;mso-wrap-style:square;mso-wrap-distance-left:9pt;mso-wrap-distance-top:0;mso-wrap-distance-right:9pt;mso-wrap-distance-bottom:0;mso-position-horizontal:absolute;mso-position-horizontal-relative:text;mso-position-vertical:absolute;mso-position-vertical-relative:text;v-text-anchor:middle" o:gfxdata="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" fillcolor="#c3c3c3 [2166]" strokecolor="#a5a5a5 [3206]" strokeweight=".5pt">
                 <v:fill color2="#b6b6b6 [2614]" rotate="t" colors="0 #d2d2d2;.5 #c8c8c8;1 silver" focus="100%" type="gradient">
                   <o:fill v:ext="view" type="gradientUnscaled"/>
                 </v:fill>
@@ -786,7 +582,7 @@
               <v:shapetype id="_x0000_t132" coordsize="21600,21600" o:spt="132" path="m10800,qx,3391l,18209qy10800,21600,21600,18209l21600,3391qy10800,xem,3391nfqy10800,6782,21600,3391e">
                 <v:path o:extrusionok="f" gradientshapeok="t" o:connecttype="custom" o:connectlocs="10800,6782;10800,0;0,10800;10800,21600;21600,10800" o:connectangles="270,270,180,90,0" textboxrect="0,6782,21600,18209"/>
               </v:shapetype>
-              <v:shape id="Flussdiagramm: Magnetplattenspeicher 1" o:spid="_x0000_s1031" type="#_x0000_t132" style="position:absolute;margin-left:-27.7pt;margin-top:5.3pt;width:145.5pt;height:128.6pt;z-index:251659264;visibility:visible;mso-wrap-style:square;mso-height-percent:0;mso-wrap-distance-left:9pt;mso-wrap-distance-top:0;mso-wrap-distance-right:9pt;mso-wrap-distance-bottom:0;mso-position-horizontal:absolute;mso-position-horizontal-relative:text;mso-position-vertical:absolute;mso-position-vertical-relative:text;mso-height-percent:0;mso-height-relative:margin;v-text-anchor:middle" o:gfxdata="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" fillcolor="#c3c3c3 [2166]" strokecolor="#a5a5a5 [3206]" strokeweight=".5pt">
+              <v:shape id="Flussdiagramm: Magnetplattenspeicher 1" o:spid="_x0000_s1029" type="#_x0000_t132" style="position:absolute;margin-left:-27.7pt;margin-top:5.3pt;width:145.5pt;height:128.6pt;z-index:251659264;visibility:visible;mso-wrap-style:square;mso-height-percent:0;mso-wrap-distance-left:9pt;mso-wrap-distance-top:0;mso-wrap-distance-right:9pt;mso-wrap-distance-bottom:0;mso-position-horizontal:absolute;mso-position-horizontal-relative:text;mso-position-vertical:absolute;mso-position-vertical-relative:text;mso-height-percent:0;mso-height-relative:margin;v-text-anchor:middle" o:gfxdata="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" fillcolor="#c3c3c3 [2166]" strokecolor="#a5a5a5 [3206]" strokeweight=".5pt">
                 <v:fill color2="#b6b6b6 [2614]" rotate="t" colors="0 #d2d2d2;.5 #c8c8c8;1 silver" focus="100%" type="gradient">
                   <o:fill v:ext="view" type="gradientUnscaled"/>
                 </v:fill>
@@ -827,7 +623,210 @@
     <w:p/>
     <w:p/>
     <w:p/>
-    <w:p/>
+    <w:p>
+      <w:bookmarkStart w:id="0" w:name="_GoBack"/>
+      <w:bookmarkEnd w:id="0"/>
+      <w:r>
+        <w:rPr>
+          <w:noProof/>
+        </w:rPr>
+        <mc:AlternateContent>
+          <mc:Choice Requires="wps">
+            <w:drawing>
+              <wp:anchor distT="0" distB="0" distL="114300" distR="114300" simplePos="0" relativeHeight="251666432" behindDoc="0" locked="0" layoutInCell="1" allowOverlap="1" wp14:anchorId="727DEE03" wp14:editId="6420D7E8">
+                <wp:simplePos x="0" y="0"/>
+                <wp:positionH relativeFrom="column">
+                  <wp:posOffset>6505260</wp:posOffset>
+                </wp:positionH>
+                <wp:positionV relativeFrom="paragraph">
+                  <wp:posOffset>250846</wp:posOffset>
+                </wp:positionV>
+                <wp:extent cx="1621322" cy="482683"/>
+                <wp:effectExtent l="150178" t="2222" r="129222" b="0"/>
+                <wp:wrapNone/>
+                <wp:docPr id="7" name="Pfeil: gestreift nach rechts 7"/>
+                <wp:cNvGraphicFramePr/>
+                <a:graphic xmlns:a="http://schemas.openxmlformats.org/drawingml/2006/main">
+                  <a:graphicData uri="http://schemas.microsoft.com/office/word/2010/wordprocessingShape">
+                    <wps:wsp>
+                      <wps:cNvSpPr/>
+                      <wps:spPr>
+                        <a:xfrm rot="4117301">
+                          <a:off x="0" y="0"/>
+                          <a:ext cx="1621322" cy="482683"/>
+                        </a:xfrm>
+                        <a:prstGeom prst="stripedRightArrow">
+                          <a:avLst/>
+                        </a:prstGeom>
+                      </wps:spPr>
+                      <wps:style>
+                        <a:lnRef idx="1">
+                          <a:schemeClr val="accent3"/>
+                        </a:lnRef>
+                        <a:fillRef idx="2">
+                          <a:schemeClr val="accent3"/>
+                        </a:fillRef>
+                        <a:effectRef idx="1">
+                          <a:schemeClr val="accent3"/>
+                        </a:effectRef>
+                        <a:fontRef idx="minor">
+                          <a:schemeClr val="dk1"/>
+                        </a:fontRef>
+                      </wps:style>
+                      <wps:txbx>
+                        <w:txbxContent>
+                          <w:p>
+                            <w:pPr>
+                              <w:jc w:val="center"/>
+                            </w:pPr>
+                          </w:p>
+                        </w:txbxContent>
+                      </wps:txbx>
+                      <wps:bodyPr rot="0" spcFirstLastPara="0" vertOverflow="overflow" horzOverflow="overflow" vert="vert270" wrap="square" lIns="91440" tIns="45720" rIns="91440" bIns="45720" numCol="1" spcCol="0" rtlCol="0" fromWordArt="0" anchor="ctr" anchorCtr="0" forceAA="0" compatLnSpc="1">
+                        <a:prstTxWarp prst="textNoShape">
+                          <a:avLst/>
+                        </a:prstTxWarp>
+                        <a:noAutofit/>
+                      </wps:bodyPr>
+                    </wps:wsp>
+                  </a:graphicData>
+                </a:graphic>
+                <wp14:sizeRelH relativeFrom="margin">
+                  <wp14:pctWidth>0</wp14:pctWidth>
+                </wp14:sizeRelH>
+                <wp14:sizeRelV relativeFrom="margin">
+                  <wp14:pctHeight>0</wp14:pctHeight>
+                </wp14:sizeRelV>
+              </wp:anchor>
+            </w:drawing>
+          </mc:Choice>
+          <mc:Fallback>
+            <w:pict>
+              <v:shapetype w14:anchorId="727DEE03" id="_x0000_t93" coordsize="21600,21600" o:spt="93" adj="16200,5400" path="m@0,l@0@1,3375@1,3375@2@0@2@0,21600,21600,10800xem1350@1l1350@2,2700@2,2700@1xem0@1l0@2,675@2,675@1xe">
+                <v:stroke joinstyle="miter"/>
+                <v:formulas>
+                  <v:f eqn="val #0"/>
+                  <v:f eqn="val #1"/>
+                  <v:f eqn="sum height 0 #1"/>
+                  <v:f eqn="sum 10800 0 #1"/>
+                  <v:f eqn="sum width 0 #0"/>
+                  <v:f eqn="prod @4 @3 10800"/>
+                  <v:f eqn="sum width 0 @5"/>
+                </v:formulas>
+                <v:path o:connecttype="custom" o:connectlocs="@0,0;0,10800;@0,21600;21600,10800" o:connectangles="270,180,90,0" textboxrect="3375,@1,@6,@2"/>
+                <v:handles>
+                  <v:h position="#0,#1" xrange="3375,21600" yrange="0,10800"/>
+                </v:handles>
+              </v:shapetype>
+              <v:shape id="Pfeil: gestreift nach rechts 7" o:spid="_x0000_s1030" type="#_x0000_t93" style="position:absolute;margin-left:512.25pt;margin-top:19.75pt;width:127.65pt;height:38pt;rotation:4497191fd;z-index:251666432;visibility:visible;mso-wrap-style:square;mso-width-percent:0;mso-height-percent:0;mso-wrap-distance-left:9pt;mso-wrap-distance-top:0;mso-wrap-distance-right:9pt;mso-wrap-distance-bottom:0;mso-position-horizontal:absolute;mso-position-horizontal-relative:text;mso-position-vertical:absolute;mso-position-vertical-relative:text;mso-width-percent:0;mso-height-percent:0;mso-width-relative:margin;mso-height-relative:margin;v-text-anchor:middle" o:gfxdata="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" adj="18385" fillcolor="#c3c3c3 [2166]" strokecolor="#a5a5a5 [3206]" strokeweight=".5pt">
+                <v:fill color2="#b6b6b6 [2614]" rotate="t" colors="0 #d2d2d2;.5 #c8c8c8;1 silver" focus="100%" type="gradient">
+                  <o:fill v:ext="view" type="gradientUnscaled"/>
+                </v:fill>
+                <v:textbox style="layout-flow:vertical;mso-layout-flow-alt:bottom-to-top">
+                  <w:txbxContent>
+                    <w:p>
+                      <w:pPr>
+                        <w:jc w:val="center"/>
+                      </w:pPr>
+                    </w:p>
+                  </w:txbxContent>
+                </v:textbox>
+              </v:shape>
+            </w:pict>
+          </mc:Fallback>
+        </mc:AlternateContent>
+      </w:r>
+      <w:r>
+        <w:rPr>
+          <w:noProof/>
+        </w:rPr>
+        <mc:AlternateContent>
+          <mc:Choice Requires="wps">
+            <w:drawing>
+              <wp:anchor distT="0" distB="0" distL="114300" distR="114300" simplePos="0" relativeHeight="251676672" behindDoc="0" locked="0" layoutInCell="1" allowOverlap="1" wp14:anchorId="2BB556DF" wp14:editId="66D27BA8">
+                <wp:simplePos x="0" y="0"/>
+                <wp:positionH relativeFrom="margin">
+                  <wp:posOffset>4357109</wp:posOffset>
+                </wp:positionH>
+                <wp:positionV relativeFrom="paragraph">
+                  <wp:posOffset>227275</wp:posOffset>
+                </wp:positionV>
+                <wp:extent cx="1936366" cy="409575"/>
+                <wp:effectExtent l="458470" t="0" r="465455" b="0"/>
+                <wp:wrapNone/>
+                <wp:docPr id="11" name="Pfeil: nach links und rechts 11"/>
+                <wp:cNvGraphicFramePr/>
+                <a:graphic xmlns:a="http://schemas.openxmlformats.org/drawingml/2006/main">
+                  <a:graphicData uri="http://schemas.microsoft.com/office/word/2010/wordprocessingShape">
+                    <wps:wsp>
+                      <wps:cNvSpPr/>
+                      <wps:spPr>
+                        <a:xfrm rot="18572539">
+                          <a:off x="0" y="0"/>
+                          <a:ext cx="1936366" cy="409575"/>
+                        </a:xfrm>
+                        <a:prstGeom prst="leftRightArrow">
+                          <a:avLst/>
+                        </a:prstGeom>
+                      </wps:spPr>
+                      <wps:style>
+                        <a:lnRef idx="1">
+                          <a:schemeClr val="accent3"/>
+                        </a:lnRef>
+                        <a:fillRef idx="2">
+                          <a:schemeClr val="accent3"/>
+                        </a:fillRef>
+                        <a:effectRef idx="1">
+                          <a:schemeClr val="accent3"/>
+                        </a:effectRef>
+                        <a:fontRef idx="minor">
+                          <a:schemeClr val="dk1"/>
+                        </a:fontRef>
+                      </wps:style>
+                      <wps:bodyPr rot="0" spcFirstLastPara="0" vertOverflow="overflow" horzOverflow="overflow" vert="horz" wrap="square" lIns="91440" tIns="45720" rIns="91440" bIns="45720" numCol="1" spcCol="0" rtlCol="0" fromWordArt="0" anchor="ctr" anchorCtr="0" forceAA="0" compatLnSpc="1">
+                        <a:prstTxWarp prst="textNoShape">
+                          <a:avLst/>
+                        </a:prstTxWarp>
+                        <a:noAutofit/>
+                      </wps:bodyPr>
+                    </wps:wsp>
+                  </a:graphicData>
+                </a:graphic>
+                <wp14:sizeRelH relativeFrom="margin">
+                  <wp14:pctWidth>0</wp14:pctWidth>
+                </wp14:sizeRelH>
+              </wp:anchor>
+            </w:drawing>
+          </mc:Choice>
+          <mc:Fallback>
+            <w:pict>
+              <v:shapetype w14:anchorId="34425E3A" id="_x0000_t69" coordsize="21600,21600" o:spt="69" adj="4320,5400" path="m,10800l@0,21600@0@3@2@3@2,21600,21600,10800@2,0@2@1@0@1@0,xe">
+                <v:stroke joinstyle="miter"/>
+                <v:formulas>
+                  <v:f eqn="val #0"/>
+                  <v:f eqn="val #1"/>
+                  <v:f eqn="sum 21600 0 #0"/>
+                  <v:f eqn="sum 21600 0 #1"/>
+                  <v:f eqn="prod #0 #1 10800"/>
+                  <v:f eqn="sum #0 0 @4"/>
+                  <v:f eqn="sum 21600 0 @5"/>
+                </v:formulas>
+                <v:path o:connecttype="custom" o:connectlocs="@2,0;10800,@1;@0,0;0,10800;@0,21600;10800,@3;@2,21600;21600,10800" o:connectangles="270,270,270,180,90,90,90,0" textboxrect="@5,@1,@6,@3"/>
+                <v:handles>
+                  <v:h position="#0,#1" xrange="0,10800" yrange="0,10800"/>
+                </v:handles>
+              </v:shapetype>
+              <v:shape id="Pfeil: nach links und rechts 11" o:spid="_x0000_s1026" type="#_x0000_t69" style="position:absolute;margin-left:343.1pt;margin-top:17.9pt;width:152.45pt;height:32.25pt;rotation:-3306795fd;z-index:251676672;visibility:visible;mso-wrap-style:square;mso-width-percent:0;mso-wrap-distance-left:9pt;mso-wrap-distance-top:0;mso-wrap-distance-right:9pt;mso-wrap-distance-bottom:0;mso-position-horizontal:absolute;mso-position-horizontal-relative:margin;mso-position-vertical:absolute;mso-position-vertical-relative:text;mso-width-percent:0;mso-width-relative:margin;v-text-anchor:middle" o:gfxdata="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" adj="2284" fillcolor="#c3c3c3 [2166]" strokecolor="#a5a5a5 [3206]" strokeweight=".5pt">
+                <v:fill color2="#b6b6b6 [2614]" rotate="t" colors="0 #d2d2d2;.5 #c8c8c8;1 silver" focus="100%" type="gradient">
+                  <o:fill v:ext="view" type="gradientUnscaled"/>
+                </v:fill>
+                <w10:wrap anchorx="margin"/>
+              </v:shape>
+            </w:pict>
+          </mc:Fallback>
+        </mc:AlternateContent>
+      </w:r>
+    </w:p>
     <w:p/>
     <w:p/>
     <w:p/>
@@ -961,7 +960,7 @@
                 <v:stroke joinstyle="miter"/>
                 <v:path gradientshapeok="t" o:connecttype="rect"/>
               </v:shapetype>
-              <v:shape id="Textfeld 2" o:spid="_x0000_s1032" type="#_x0000_t202" style="position:absolute;margin-left:133.9pt;margin-top:0;width:536.25pt;height:110.6pt;z-index:251672576;visibility:visible;mso-wrap-style:square;mso-width-percent:0;mso-height-percent:200;mso-wrap-distance-left:9pt;mso-wrap-distance-top:3.6pt;mso-wrap-distance-right:9pt;mso-wrap-distance-bottom:3.6pt;mso-position-horizontal:absolute;mso-position-horizontal-relative:text;mso-position-vertical:absolute;mso-position-vertical-relative:text;mso-width-percent:0;mso-height-percent:200;mso-width-relative:margin;mso-height-relative:margin;v-text-anchor:top" o:gfxdata="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" filled="f" stroked="f">
+              <v:shape id="Textfeld 2" o:spid="_x0000_s1031" type="#_x0000_t202" style="position:absolute;margin-left:133.9pt;margin-top:0;width:536.25pt;height:110.6pt;z-index:251672576;visibility:visible;mso-wrap-style:square;mso-width-percent:0;mso-height-percent:200;mso-wrap-distance-left:9pt;mso-wrap-distance-top:3.6pt;mso-wrap-distance-right:9pt;mso-wrap-distance-bottom:3.6pt;mso-position-horizontal:absolute;mso-position-horizontal-relative:text;mso-position-vertical:absolute;mso-position-vertical-relative:text;mso-width-percent:0;mso-height-percent:200;mso-width-relative:margin;mso-height-relative:margin;v-text-anchor:top" o:gfxdata="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" filled="f" stroked="f">
                 <v:textbox style="mso-fit-shape-to-text:t">
                   <w:txbxContent>
                     <w:p>
@@ -1118,8 +1117,6 @@
                               </w:rPr>
                               <w:t>Userverwaltung (Mitglieder der Feuerwehr)</w:t>
                             </w:r>
-                            <w:bookmarkStart w:id="0" w:name="_GoBack"/>
-                            <w:bookmarkEnd w:id="0"/>
                           </w:p>
                         </w:txbxContent>
                       </wps:txbx>
@@ -1140,7 +1137,7 @@
           </mc:Choice>
           <mc:Fallback>
             <w:pict>
-              <v:shape w14:anchorId="01F2B9B7" id="_x0000_s1033" type="#_x0000_t202" style="position:absolute;margin-left:186.25pt;margin-top:222.25pt;width:536.25pt;height:110.6pt;z-index:251674624;visibility:visible;mso-wrap-style:square;mso-width-percent:0;mso-height-percent:200;mso-wrap-distance-left:9pt;mso-wrap-distance-top:3.6pt;mso-wrap-distance-right:9pt;mso-wrap-distance-bottom:3.6pt;mso-position-horizontal:absolute;mso-position-horizontal-relative:text;mso-position-vertical:absolute;mso-position-vertical-relative:text;mso-width-percent:0;mso-height-percent:200;mso-width-relative:margin;mso-height-relative:margin;v-text-anchor:top" o:gfxdata="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" filled="f" stroked="f">
+              <v:shape w14:anchorId="01F2B9B7" id="_x0000_s1032" type="#_x0000_t202" style="position:absolute;margin-left:186.25pt;margin-top:222.25pt;width:536.25pt;height:110.6pt;z-index:251674624;visibility:visible;mso-wrap-style:square;mso-width-percent:0;mso-height-percent:200;mso-wrap-distance-left:9pt;mso-wrap-distance-top:3.6pt;mso-wrap-distance-right:9pt;mso-wrap-distance-bottom:3.6pt;mso-position-horizontal:absolute;mso-position-horizontal-relative:text;mso-position-vertical:absolute;mso-position-vertical-relative:text;mso-width-percent:0;mso-height-percent:200;mso-width-relative:margin;mso-height-relative:margin;v-text-anchor:top" o:gfxdata="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" filled="f" stroked="f">
                 <v:textbox style="mso-fit-shape-to-text:t">
                   <w:txbxContent>
                     <w:p>
@@ -1196,8 +1193,6 @@
                         </w:rPr>
                         <w:t>Userverwaltung (Mitglieder der Feuerwehr)</w:t>
                       </w:r>
-                      <w:bookmarkStart w:id="1" w:name="_GoBack"/>
-                      <w:bookmarkEnd w:id="1"/>
                     </w:p>
                   </w:txbxContent>
                 </v:textbox>
@@ -1300,7 +1295,7 @@
           </mc:Choice>
           <mc:Fallback>
             <w:pict>
-              <v:shape w14:anchorId="5D618F78" id="Flussdiagramm: Zentralspeicher 9" o:spid="_x0000_s1034" type="#_x0000_t113" style="position:absolute;margin-left:0;margin-top:231.5pt;width:184.85pt;height:146.25pt;z-index:251670528;visibility:visible;mso-wrap-style:square;mso-wrap-distance-left:9pt;mso-wrap-distance-top:0;mso-wrap-distance-right:9pt;mso-wrap-distance-bottom:0;mso-position-horizontal:left;mso-position-horizontal-relative:margin;mso-position-vertical:absolute;mso-position-vertical-relative:text;v-text-anchor:middle" o:gfxdata="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" fillcolor="#c3c3c3 [2166]" strokecolor="#a5a5a5 [3206]" strokeweight=".5pt">
+              <v:shape w14:anchorId="5D618F78" id="Flussdiagramm: Zentralspeicher 9" o:spid="_x0000_s1033" type="#_x0000_t113" style="position:absolute;margin-left:0;margin-top:231.5pt;width:184.85pt;height:146.25pt;z-index:251670528;visibility:visible;mso-wrap-style:square;mso-wrap-distance-left:9pt;mso-wrap-distance-top:0;mso-wrap-distance-right:9pt;mso-wrap-distance-bottom:0;mso-position-horizontal:left;mso-position-horizontal-relative:margin;mso-position-vertical:absolute;mso-position-vertical-relative:text;v-text-anchor:middle" o:gfxdata="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" fillcolor="#c3c3c3 [2166]" strokecolor="#a5a5a5 [3206]" strokeweight=".5pt">
                 <v:fill color2="#b6b6b6 [2614]" rotate="t" colors="0 #d2d2d2;.5 #c8c8c8;1 silver" focus="100%" type="gradient">
                   <o:fill v:ext="view" type="gradientUnscaled"/>
                 </v:fill>
@@ -1435,7 +1430,7 @@
           </mc:Choice>
           <mc:Fallback>
             <w:pict>
-              <v:shape w14:anchorId="33E5B7CB" id="Flussdiagramm: Vordefinierter Prozess 8" o:spid="_x0000_s1035" type="#_x0000_t112" style="position:absolute;margin-left:0;margin-top:-.45pt;width:136.9pt;height:145.85pt;z-index:251668480;visibility:visible;mso-wrap-style:square;mso-wrap-distance-left:9pt;mso-wrap-distance-top:0;mso-wrap-distance-right:9pt;mso-wrap-distance-bottom:0;mso-position-horizontal:left;mso-position-horizontal-relative:margin;mso-position-vertical:absolute;mso-position-vertical-relative:text;v-text-anchor:middle" o:gfxdata="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" fillcolor="#c3c3c3 [2166]" strokecolor="#a5a5a5 [3206]" strokeweight=".5pt">
+              <v:shape w14:anchorId="33E5B7CB" id="Flussdiagramm: Vordefinierter Prozess 8" o:spid="_x0000_s1034" type="#_x0000_t112" style="position:absolute;margin-left:0;margin-top:-.45pt;width:136.9pt;height:145.85pt;z-index:251668480;visibility:visible;mso-wrap-style:square;mso-wrap-distance-left:9pt;mso-wrap-distance-top:0;mso-wrap-distance-right:9pt;mso-wrap-distance-bottom:0;mso-position-horizontal:left;mso-position-horizontal-relative:margin;mso-position-vertical:absolute;mso-position-vertical-relative:text;v-text-anchor:middle" o:gfxdata="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" fillcolor="#c3c3c3 [2166]" strokecolor="#a5a5a5 [3206]" strokeweight=".5pt">
                 <v:fill color2="#b6b6b6 [2614]" rotate="t" colors="0 #d2d2d2;.5 #c8c8c8;1 silver" focus="100%" type="gradient">
                   <o:fill v:ext="view" type="gradientUnscaled"/>
                 </v:fill>
@@ -1626,7 +1621,7 @@
       </w:pPr>
     </w:pPrDefault>
   </w:docDefaults>
-  <w:latentStyles w:defLockedState="0" w:defUIPriority="99" w:defSemiHidden="0" w:defUnhideWhenUsed="0" w:defQFormat="0" w:count="375">
+  <w:latentStyles w:defLockedState="0" w:defUIPriority="99" w:defSemiHidden="0" w:defUnhideWhenUsed="0" w:defQFormat="0" w:count="377">
     <w:lsdException w:name="Normal" w:uiPriority="0" w:qFormat="1"/>
     <w:lsdException w:name="heading 1" w:uiPriority="9" w:qFormat="1"/>
     <w:lsdException w:name="heading 2" w:semiHidden="1" w:uiPriority="9" w:unhideWhenUsed="1" w:qFormat="1"/>
@@ -1732,7 +1727,6 @@
     <w:lsdException w:name="HTML Sample" w:semiHidden="1" w:unhideWhenUsed="1"/>
     <w:lsdException w:name="HTML Typewriter" w:semiHidden="1" w:unhideWhenUsed="1"/>
     <w:lsdException w:name="HTML Variable" w:semiHidden="1" w:unhideWhenUsed="1"/>
-    <w:lsdException w:name="Normal Table" w:semiHidden="1" w:unhideWhenUsed="1"/>
     <w:lsdException w:name="annotation subject" w:semiHidden="1" w:unhideWhenUsed="1"/>
     <w:lsdException w:name="No List" w:semiHidden="1" w:unhideWhenUsed="1"/>
     <w:lsdException w:name="Outline List 1" w:semiHidden="1" w:unhideWhenUsed="1"/>
@@ -1778,11 +1772,9 @@
     <w:lsdException w:name="Table Subtle 1" w:semiHidden="1" w:unhideWhenUsed="1"/>
     <w:lsdException w:name="Table Subtle 2" w:semiHidden="1" w:unhideWhenUsed="1"/>
     <w:lsdException w:name="Table Web 1" w:semiHidden="1" w:unhideWhenUsed="1"/>
-    <w:lsdException w:name="Table Web 2" w:semiHidden="1" w:unhideWhenUsed="1"/>
     <w:lsdException w:name="Table Web 3" w:semiHidden="1" w:unhideWhenUsed="1"/>
     <w:lsdException w:name="Balloon Text" w:semiHidden="1" w:unhideWhenUsed="1"/>
     <w:lsdException w:name="Table Grid" w:uiPriority="39"/>
-    <w:lsdException w:name="Table Theme" w:semiHidden="1" w:unhideWhenUsed="1"/>
     <w:lsdException w:name="Placeholder Text" w:semiHidden="1"/>
     <w:lsdException w:name="No Spacing" w:uiPriority="1" w:qFormat="1"/>
     <w:lsdException w:name="Light Shading" w:uiPriority="60"/>
@@ -2002,6 +1994,8 @@
     <w:lsdException w:name="Smart Hyperlink" w:semiHidden="1" w:unhideWhenUsed="1"/>
     <w:lsdException w:name="Hashtag" w:semiHidden="1" w:unhideWhenUsed="1"/>
     <w:lsdException w:name="Unresolved Mention" w:semiHidden="1" w:unhideWhenUsed="1"/>
+    <w:lsdException w:name="Smart Link" w:semiHidden="1" w:unhideWhenUsed="1"/>
+    <w:lsdException w:name="Smart Link Error" w:semiHidden="1" w:unhideWhenUsed="1"/>
   </w:latentStyles>
   <w:style w:type="paragraph" w:default="1" w:styleId="Standard">
     <w:name w:val="Normal"/>

</xml_diff>